<commit_message>
Finished Task1.pdf, updated wireframes
</commit_message>
<xml_diff>
--- a/Task1.docx
+++ b/Task1.docx
@@ -480,29 +480,7 @@
                 <w:szCs w:val="22"/>
                 <w14:ligatures w14:val="none"/>
               </w:rPr>
-              <w:t xml:space="preserve">Design a low-fidelity wireframe that outlines the flow and structure of the new </w:t>
-            </w:r>
-            <w:proofErr w:type="spellStart"/>
-            <w:r>
-              <w:rPr>
-                <w:rFonts w:ascii="Calibri" w:eastAsia="Times New Roman" w:hAnsi="Calibri" w:cs="Calibri"/>
-                <w:kern w:val="0"/>
-                <w:sz w:val="22"/>
-                <w:szCs w:val="22"/>
-                <w14:ligatures w14:val="none"/>
-              </w:rPr>
-              <w:t>Tanitian</w:t>
-            </w:r>
-            <w:proofErr w:type="spellEnd"/>
-            <w:r>
-              <w:rPr>
-                <w:rFonts w:ascii="Calibri" w:eastAsia="Times New Roman" w:hAnsi="Calibri" w:cs="Calibri"/>
-                <w:kern w:val="0"/>
-                <w:sz w:val="22"/>
-                <w:szCs w:val="22"/>
-                <w14:ligatures w14:val="none"/>
-              </w:rPr>
-              <w:t xml:space="preserve"> website, including placeholders and flow lines.</w:t>
+              <w:t>Design a low-fidelity wireframe that outlines the flow and structure of the new Tanitian website, including placeholders and flow lines.</w:t>
             </w:r>
           </w:p>
         </w:tc>
@@ -1502,7 +1480,7 @@
           <w:noProof/>
         </w:rPr>
         <w:drawing>
-          <wp:inline distT="0" distB="0" distL="0" distR="0" wp14:anchorId="21CE0049" wp14:editId="732F168F">
+          <wp:inline distT="0" distB="0" distL="0" distR="0" wp14:anchorId="21CE0049" wp14:editId="32557766">
             <wp:extent cx="4558336" cy="7696200"/>
             <wp:effectExtent l="0" t="0" r="0" b="0"/>
             <wp:docPr id="809661857" name="Picture 3" descr="A screenshot of a website&#10;&#10;Description automatically generated"/>
@@ -2401,6 +2379,180 @@
           <w:szCs w:val="22"/>
         </w:rPr>
       </w:pPr>
+    </w:p>
+    <w:p>
+      <w:pPr>
+        <w:ind w:firstLine="0"/>
+        <w:rPr>
+          <w:rFonts w:ascii="Calibri" w:hAnsi="Calibri" w:cs="Calibri"/>
+          <w:sz w:val="22"/>
+          <w:szCs w:val="22"/>
+        </w:rPr>
+      </w:pPr>
+      <w:r>
+        <w:rPr>
+          <w:rFonts w:ascii="Calibri" w:hAnsi="Calibri" w:cs="Calibri"/>
+          <w:sz w:val="22"/>
+          <w:szCs w:val="22"/>
+        </w:rPr>
+        <w:t>E: Prototype</w:t>
+      </w:r>
+    </w:p>
+    <w:p>
+      <w:pPr>
+        <w:pStyle w:val="ListParagraph"/>
+        <w:numPr>
+          <w:ilvl w:val="0"/>
+          <w:numId w:val="7"/>
+        </w:numPr>
+        <w:rPr>
+          <w:rFonts w:ascii="Calibri" w:hAnsi="Calibri" w:cs="Calibri"/>
+          <w:sz w:val="22"/>
+          <w:szCs w:val="22"/>
+        </w:rPr>
+      </w:pPr>
+      <w:hyperlink r:id="rId15" w:history="1">
+        <w:r>
+          <w:rPr>
+            <w:rStyle w:val="Hyperlink"/>
+            <w:rFonts w:ascii="Calibri" w:hAnsi="Calibri" w:cs="Calibri"/>
+            <w:sz w:val="22"/>
+            <w:szCs w:val="22"/>
+          </w:rPr>
+          <w:t>https://j-rutherford.github.i</w:t>
+        </w:r>
+        <w:r>
+          <w:rPr>
+            <w:rStyle w:val="Hyperlink"/>
+            <w:rFonts w:ascii="Calibri" w:hAnsi="Calibri" w:cs="Calibri"/>
+            <w:sz w:val="22"/>
+            <w:szCs w:val="22"/>
+          </w:rPr>
+          <w:t>o</w:t>
+        </w:r>
+        <w:r>
+          <w:rPr>
+            <w:rStyle w:val="Hyperlink"/>
+            <w:rFonts w:ascii="Calibri" w:hAnsi="Calibri" w:cs="Calibri"/>
+            <w:sz w:val="22"/>
+            <w:szCs w:val="22"/>
+          </w:rPr>
+          <w:t>/D479-UX-Design</w:t>
+        </w:r>
+      </w:hyperlink>
+    </w:p>
+    <w:p>
+      <w:pPr>
+        <w:spacing w:line="240" w:lineRule="auto"/>
+        <w:ind w:firstLine="0"/>
+        <w:rPr>
+          <w:rFonts w:ascii="Calibri" w:hAnsi="Calibri" w:cs="Calibri"/>
+          <w:sz w:val="22"/>
+          <w:szCs w:val="22"/>
+        </w:rPr>
+      </w:pPr>
+      <w:r>
+        <w:rPr>
+          <w:rFonts w:ascii="Calibri" w:hAnsi="Calibri" w:cs="Calibri"/>
+          <w:sz w:val="22"/>
+          <w:szCs w:val="22"/>
+        </w:rPr>
+        <w:t>F: Us</w:t>
+      </w:r>
+      <w:r>
+        <w:rPr>
+          <w:rFonts w:ascii="Calibri" w:hAnsi="Calibri" w:cs="Calibri"/>
+          <w:sz w:val="22"/>
+          <w:szCs w:val="22"/>
+        </w:rPr>
+        <w:t>ability Tests</w:t>
+      </w:r>
+    </w:p>
+    <w:p>
+      <w:pPr>
+        <w:spacing w:line="240" w:lineRule="auto"/>
+      </w:pPr>
+    </w:p>
+    <w:p>
+      <w:pPr>
+        <w:pStyle w:val="ListParagraph"/>
+        <w:numPr>
+          <w:ilvl w:val="0"/>
+          <w:numId w:val="7"/>
+        </w:numPr>
+        <w:spacing w:line="240" w:lineRule="auto"/>
+      </w:pPr>
+      <w:r>
+        <w:t>Find Information on Local Cultural Etiquette</w:t>
+      </w:r>
+    </w:p>
+    <w:p>
+      <w:pPr>
+        <w:pStyle w:val="ListParagraph"/>
+        <w:numPr>
+          <w:ilvl w:val="0"/>
+          <w:numId w:val="7"/>
+        </w:numPr>
+        <w:spacing w:line="240" w:lineRule="auto"/>
+      </w:pPr>
+      <w:r>
+        <w:t>Discover Traditional Foods to Try During Your Visit</w:t>
+      </w:r>
+    </w:p>
+    <w:p>
+      <w:pPr>
+        <w:pStyle w:val="ListParagraph"/>
+        <w:numPr>
+          <w:ilvl w:val="0"/>
+          <w:numId w:val="7"/>
+        </w:numPr>
+        <w:spacing w:line="240" w:lineRule="auto"/>
+      </w:pPr>
+      <w:r>
+        <w:t xml:space="preserve">Identify </w:t>
+      </w:r>
+      <w:r>
+        <w:t>One Transportation option to the island</w:t>
+      </w:r>
+    </w:p>
+    <w:p>
+      <w:pPr>
+        <w:pStyle w:val="ListParagraph"/>
+        <w:numPr>
+          <w:ilvl w:val="0"/>
+          <w:numId w:val="7"/>
+        </w:numPr>
+        <w:spacing w:line="240" w:lineRule="auto"/>
+      </w:pPr>
+      <w:r>
+        <w:t>Locate Safety Guidelines for Visiting the Island’s Volcan</w:t>
+      </w:r>
+      <w:r>
+        <w:t>o</w:t>
+      </w:r>
+    </w:p>
+    <w:p>
+      <w:pPr>
+        <w:pStyle w:val="ListParagraph"/>
+        <w:numPr>
+          <w:ilvl w:val="0"/>
+          <w:numId w:val="7"/>
+        </w:numPr>
+        <w:spacing w:line="240" w:lineRule="auto"/>
+      </w:pPr>
+      <w:r>
+        <w:t>Find Information on Island Accommodations</w:t>
+      </w:r>
+    </w:p>
+    <w:p>
+      <w:pPr>
+        <w:ind w:left="360" w:firstLine="0"/>
+        <w:rPr>
+          <w:rFonts w:ascii="Calibri" w:hAnsi="Calibri" w:cs="Calibri"/>
+          <w:sz w:val="22"/>
+          <w:szCs w:val="22"/>
+        </w:rPr>
+      </w:pPr>
       <w:r>
         <w:rPr>
           <w:rFonts w:ascii="Calibri" w:hAnsi="Calibri" w:cs="Calibri"/>
@@ -2462,7 +2614,7 @@
       <w:r>
         <w:t xml:space="preserve"> generated by AI, 15 Aug. 2024, </w:t>
       </w:r>
-      <w:hyperlink r:id="rId15" w:tgtFrame="_new" w:history="1">
+      <w:hyperlink r:id="rId16" w:tgtFrame="_new" w:history="1">
         <w:r>
           <w:rPr>
             <w:rStyle w:val="Hyperlink"/>
@@ -2475,7 +2627,7 @@
       </w:r>
     </w:p>
     <w:sectPr>
-      <w:headerReference w:type="first" r:id="rId16"/>
+      <w:headerReference w:type="first" r:id="rId17"/>
       <w:pgSz w:w="12240" w:h="15840"/>
       <w:pgMar w:top="1440" w:right="1440" w:bottom="1440" w:left="1440" w:header="720" w:footer="720" w:gutter="0"/>
       <w:cols w:space="720"/>
@@ -2704,6 +2856,118 @@
     </w:lvl>
   </w:abstractNum>
   <w:abstractNum w:abstractNumId="3" w15:restartNumberingAfterBreak="0">
+    <w:nsid w:val="5A4557E8"/>
+    <w:multiLevelType w:val="hybridMultilevel"/>
+    <w:tmpl w:val="706C387A"/>
+    <w:lvl w:ilvl="0" w:tplc="67DCCCA0">
+      <w:numFmt w:val="bullet"/>
+      <w:lvlText w:val=""/>
+      <w:lvlJc w:val="left"/>
+      <w:pPr>
+        <w:ind w:left="720" w:hanging="360"/>
+      </w:pPr>
+      <w:rPr>
+        <w:rFonts w:ascii="Symbol" w:eastAsiaTheme="minorHAnsi" w:hAnsi="Symbol" w:cs="Calibri" w:hint="default"/>
+      </w:rPr>
+    </w:lvl>
+    <w:lvl w:ilvl="1" w:tplc="04090003" w:tentative="1">
+      <w:start w:val="1"/>
+      <w:numFmt w:val="bullet"/>
+      <w:lvlText w:val="o"/>
+      <w:lvlJc w:val="left"/>
+      <w:pPr>
+        <w:ind w:left="1440" w:hanging="360"/>
+      </w:pPr>
+      <w:rPr>
+        <w:rFonts w:ascii="Courier New" w:hAnsi="Courier New" w:cs="Courier New" w:hint="default"/>
+      </w:rPr>
+    </w:lvl>
+    <w:lvl w:ilvl="2" w:tplc="04090005" w:tentative="1">
+      <w:start w:val="1"/>
+      <w:numFmt w:val="bullet"/>
+      <w:lvlText w:val=""/>
+      <w:lvlJc w:val="left"/>
+      <w:pPr>
+        <w:ind w:left="2160" w:hanging="360"/>
+      </w:pPr>
+      <w:rPr>
+        <w:rFonts w:ascii="Wingdings" w:hAnsi="Wingdings" w:hint="default"/>
+      </w:rPr>
+    </w:lvl>
+    <w:lvl w:ilvl="3" w:tplc="04090001" w:tentative="1">
+      <w:start w:val="1"/>
+      <w:numFmt w:val="bullet"/>
+      <w:lvlText w:val=""/>
+      <w:lvlJc w:val="left"/>
+      <w:pPr>
+        <w:ind w:left="2880" w:hanging="360"/>
+      </w:pPr>
+      <w:rPr>
+        <w:rFonts w:ascii="Symbol" w:hAnsi="Symbol" w:hint="default"/>
+      </w:rPr>
+    </w:lvl>
+    <w:lvl w:ilvl="4" w:tplc="04090003" w:tentative="1">
+      <w:start w:val="1"/>
+      <w:numFmt w:val="bullet"/>
+      <w:lvlText w:val="o"/>
+      <w:lvlJc w:val="left"/>
+      <w:pPr>
+        <w:ind w:left="3600" w:hanging="360"/>
+      </w:pPr>
+      <w:rPr>
+        <w:rFonts w:ascii="Courier New" w:hAnsi="Courier New" w:cs="Courier New" w:hint="default"/>
+      </w:rPr>
+    </w:lvl>
+    <w:lvl w:ilvl="5" w:tplc="04090005" w:tentative="1">
+      <w:start w:val="1"/>
+      <w:numFmt w:val="bullet"/>
+      <w:lvlText w:val=""/>
+      <w:lvlJc w:val="left"/>
+      <w:pPr>
+        <w:ind w:left="4320" w:hanging="360"/>
+      </w:pPr>
+      <w:rPr>
+        <w:rFonts w:ascii="Wingdings" w:hAnsi="Wingdings" w:hint="default"/>
+      </w:rPr>
+    </w:lvl>
+    <w:lvl w:ilvl="6" w:tplc="04090001" w:tentative="1">
+      <w:start w:val="1"/>
+      <w:numFmt w:val="bullet"/>
+      <w:lvlText w:val=""/>
+      <w:lvlJc w:val="left"/>
+      <w:pPr>
+        <w:ind w:left="5040" w:hanging="360"/>
+      </w:pPr>
+      <w:rPr>
+        <w:rFonts w:ascii="Symbol" w:hAnsi="Symbol" w:hint="default"/>
+      </w:rPr>
+    </w:lvl>
+    <w:lvl w:ilvl="7" w:tplc="04090003" w:tentative="1">
+      <w:start w:val="1"/>
+      <w:numFmt w:val="bullet"/>
+      <w:lvlText w:val="o"/>
+      <w:lvlJc w:val="left"/>
+      <w:pPr>
+        <w:ind w:left="5760" w:hanging="360"/>
+      </w:pPr>
+      <w:rPr>
+        <w:rFonts w:ascii="Courier New" w:hAnsi="Courier New" w:cs="Courier New" w:hint="default"/>
+      </w:rPr>
+    </w:lvl>
+    <w:lvl w:ilvl="8" w:tplc="04090005" w:tentative="1">
+      <w:start w:val="1"/>
+      <w:numFmt w:val="bullet"/>
+      <w:lvlText w:val=""/>
+      <w:lvlJc w:val="left"/>
+      <w:pPr>
+        <w:ind w:left="6480" w:hanging="360"/>
+      </w:pPr>
+      <w:rPr>
+        <w:rFonts w:ascii="Wingdings" w:hAnsi="Wingdings" w:hint="default"/>
+      </w:rPr>
+    </w:lvl>
+  </w:abstractNum>
+  <w:abstractNum w:abstractNumId="4" w15:restartNumberingAfterBreak="0">
     <w:nsid w:val="7BE3775F"/>
     <w:multiLevelType w:val="hybridMultilevel"/>
     <w:tmpl w:val="748479AC"/>
@@ -2832,6 +3096,9 @@
     <w:abstractNumId w:val="2"/>
   </w:num>
   <w:num w:numId="6" w16cid:durableId="221061958">
+    <w:abstractNumId w:val="4"/>
+  </w:num>
+  <w:num w:numId="7" w16cid:durableId="941844417">
     <w:abstractNumId w:val="3"/>
   </w:num>
 </w:numbering>
@@ -3442,7 +3709,6 @@
   <w:style w:type="character" w:default="1" w:styleId="DefaultParagraphFont">
     <w:name w:val="Default Paragraph Font"/>
     <w:uiPriority w:val="1"/>
-    <w:semiHidden/>
     <w:unhideWhenUsed/>
   </w:style>
   <w:style w:type="table" w:default="1" w:styleId="TableNormal">
@@ -4038,7 +4304,6 @@
     <w:name w:val="Hyperlink"/>
     <w:basedOn w:val="DefaultParagraphFont"/>
     <w:uiPriority w:val="99"/>
-    <w:semiHidden/>
     <w:unhideWhenUsed/>
     <w:rsid w:val="00517F69"/>
     <w:rPr>
@@ -4060,6 +4325,30 @@
       <w:rFonts w:ascii="Times New Roman" w:eastAsia="Times New Roman" w:hAnsi="Times New Roman" w:cs="Times New Roman"/>
       <w:kern w:val="0"/>
       <w14:ligatures w14:val="none"/>
+    </w:rPr>
+  </w:style>
+  <w:style w:type="character" w:styleId="UnresolvedMention">
+    <w:name w:val="Unresolved Mention"/>
+    <w:basedOn w:val="DefaultParagraphFont"/>
+    <w:uiPriority w:val="99"/>
+    <w:semiHidden/>
+    <w:unhideWhenUsed/>
+    <w:rsid w:val="00C70ABC"/>
+    <w:rPr>
+      <w:color w:val="605E5C"/>
+      <w:shd w:val="clear" w:color="auto" w:fill="E1DFDD"/>
+    </w:rPr>
+  </w:style>
+  <w:style w:type="character" w:styleId="FollowedHyperlink">
+    <w:name w:val="FollowedHyperlink"/>
+    <w:basedOn w:val="DefaultParagraphFont"/>
+    <w:uiPriority w:val="99"/>
+    <w:semiHidden/>
+    <w:unhideWhenUsed/>
+    <w:rsid w:val="00C70ABC"/>
+    <w:rPr>
+      <w:color w:val="919191" w:themeColor="followedHyperlink"/>
+      <w:u w:val="single"/>
     </w:rPr>
   </w:style>
 </w:styles>

</xml_diff>